<commit_message>
Changed the paths of the API to fit the query parameter pattern
</commit_message>
<xml_diff>
--- a/IP/Documentation/ResearchCD.docx
+++ b/IP/Documentation/ResearchCD.docx
@@ -65,9 +65,15 @@
       <w:pPr>
         <w:pStyle w:val="Kop1"/>
         <w:jc w:val="center"/>
+        <w:rPr>
+          <w:lang w:val="en-US"/>
+        </w:rPr>
       </w:pPr>
       <w:bookmarkStart w:id="0" w:name="_Toc97284378"/>
       <w:r>
+        <w:rPr>
+          <w:lang w:val="en-US"/>
+        </w:rPr>
         <w:t>Continuous Delivery/Continus Deployment Research</w:t>
       </w:r>
       <w:bookmarkEnd w:id="0"/>
@@ -75,20 +81,38 @@
     <w:p>
       <w:pPr>
         <w:pStyle w:val="Kop4"/>
-      </w:pPr>
-      <w:r>
+        <w:rPr>
+          <w:lang w:val="en-US"/>
+        </w:rPr>
+      </w:pPr>
+      <w:r>
+        <w:rPr>
+          <w:lang w:val="en-US"/>
+        </w:rPr>
         <w:tab/>
       </w:r>
       <w:r>
+        <w:rPr>
+          <w:lang w:val="en-US"/>
+        </w:rPr>
         <w:tab/>
       </w:r>
       <w:r>
+        <w:rPr>
+          <w:lang w:val="en-US"/>
+        </w:rPr>
         <w:tab/>
       </w:r>
       <w:r>
+        <w:rPr>
+          <w:lang w:val="en-US"/>
+        </w:rPr>
         <w:tab/>
       </w:r>
       <w:r>
+        <w:rPr>
+          <w:lang w:val="en-US"/>
+        </w:rPr>
         <w:tab/>
         <w:t xml:space="preserve">Justin van de laar </w:t>
       </w:r>
@@ -96,17 +120,32 @@
     <w:p>
       <w:pPr>
         <w:pStyle w:val="Kop3"/>
+        <w:rPr>
+          <w:lang w:val="en-US"/>
+        </w:rPr>
       </w:pPr>
     </w:p>
     <w:p>
-      <w:r>
+      <w:pPr>
+        <w:rPr>
+          <w:lang w:val="en-US"/>
+        </w:rPr>
+      </w:pPr>
+      <w:r>
+        <w:rPr>
+          <w:lang w:val="en-US"/>
+        </w:rPr>
         <w:br w:type="page"/>
       </w:r>
     </w:p>
     <w:sdt>
       <w:sdtPr>
         <w:rPr>
-          <w:lang w:val="nl-NL"/>
+          <w:rFonts w:asciiTheme="minorHAnsi" w:eastAsiaTheme="minorHAnsi" w:hAnsiTheme="minorHAnsi" w:cstheme="minorBidi"/>
+          <w:color w:val="auto"/>
+          <w:sz w:val="22"/>
+          <w:szCs w:val="22"/>
+          <w:lang w:val="nl-NL" w:eastAsia="en-US"/>
         </w:rPr>
         <w:id w:val="602934451"/>
         <w:docPartObj>
@@ -116,13 +155,8 @@
       </w:sdtPr>
       <w:sdtEndPr>
         <w:rPr>
-          <w:rFonts w:asciiTheme="minorHAnsi" w:eastAsiaTheme="minorHAnsi" w:hAnsiTheme="minorHAnsi" w:cstheme="minorBidi"/>
           <w:b/>
           <w:bCs/>
-          <w:color w:val="auto"/>
-          <w:sz w:val="22"/>
-          <w:szCs w:val="22"/>
-          <w:lang w:eastAsia="en-US"/>
         </w:rPr>
       </w:sdtEndPr>
       <w:sdtContent>
@@ -1221,19 +1255,7 @@
         <w:rPr>
           <w:lang w:val="en-US"/>
         </w:rPr>
-        <w:t xml:space="preserve">What benefits the project more in the </w:t>
-      </w:r>
-      <w:r>
-        <w:rPr>
-          <w:lang w:val="en-US"/>
-        </w:rPr>
-        <w:t>given</w:t>
-      </w:r>
-      <w:r>
-        <w:rPr>
-          <w:lang w:val="en-US"/>
-        </w:rPr>
-        <w:t xml:space="preserve"> time period? Continus Delivery or Continus Deployment.</w:t>
+        <w:t>How does Continus Delivery/Deployment benefits your software project?</w:t>
       </w:r>
     </w:p>
     <w:p>
@@ -1265,13 +1287,66 @@
           <w:lang w:val="en-US"/>
         </w:rPr>
       </w:pPr>
+      <w:r>
+        <w:rPr>
+          <w:lang w:val="en-US"/>
+        </w:rPr>
+        <w:t>What do you need to achieve Continus Delivery/Deployment</w:t>
+      </w:r>
+      <w:r>
+        <w:rPr>
+          <w:lang w:val="en-US"/>
+        </w:rPr>
+        <w:t xml:space="preserve"> in your project?</w:t>
+      </w:r>
+      <w:r>
+        <w:rPr>
+          <w:lang w:val="en-US"/>
+        </w:rPr>
+        <w:t xml:space="preserve"> (Main question)</w:t>
+      </w:r>
     </w:p>
     <w:p>
       <w:pPr>
-        <w:rPr>
-          <w:lang w:val="en-US"/>
-        </w:rPr>
-      </w:pPr>
+        <w:pStyle w:val="Lijstalinea"/>
+        <w:numPr>
+          <w:ilvl w:val="0"/>
+          <w:numId w:val="1"/>
+        </w:numPr>
+        <w:rPr>
+          <w:lang w:val="en-US"/>
+        </w:rPr>
+      </w:pPr>
+      <w:r>
+        <w:rPr>
+          <w:lang w:val="en-US"/>
+        </w:rPr>
+        <w:t xml:space="preserve">What do you need to implement to achieve Continus Delivery/Deployment </w:t>
+      </w:r>
+      <w:r>
+        <w:rPr>
+          <w:lang w:val="en-US"/>
+        </w:rPr>
+        <w:t xml:space="preserve"> in your project?</w:t>
+      </w:r>
+    </w:p>
+    <w:p>
+      <w:pPr>
+        <w:pStyle w:val="Lijstalinea"/>
+        <w:numPr>
+          <w:ilvl w:val="0"/>
+          <w:numId w:val="1"/>
+        </w:numPr>
+        <w:rPr>
+          <w:lang w:val="en-US"/>
+        </w:rPr>
+      </w:pPr>
+      <w:r>
+        <w:rPr>
+          <w:lang w:val="en-US"/>
+        </w:rPr>
+        <w:t>What is better for the project to use? Continus Delivery or Continus deployment.</w:t>
+      </w:r>
       <w:r>
         <w:rPr>
           <w:lang w:val="en-US"/>
@@ -1384,7 +1459,31 @@
         <w:rPr>
           <w:lang w:val="en-US"/>
         </w:rPr>
-        <w:t>How do professional software company’s C</w:t>
+        <w:t xml:space="preserve">What </w:t>
+      </w:r>
+      <w:r>
+        <w:rPr>
+          <w:lang w:val="en-US"/>
+        </w:rPr>
+        <w:t xml:space="preserve">do professional software </w:t>
+      </w:r>
+      <w:r>
+        <w:rPr>
+          <w:lang w:val="en-US"/>
+        </w:rPr>
+        <w:t>companies</w:t>
+      </w:r>
+      <w:r>
+        <w:rPr>
+          <w:lang w:val="en-US"/>
+        </w:rPr>
+        <w:t xml:space="preserve"> to achieve</w:t>
+      </w:r>
+      <w:r>
+        <w:rPr>
+          <w:lang w:val="en-US"/>
+        </w:rPr>
+        <w:t xml:space="preserve"> C</w:t>
       </w:r>
       <w:r>
         <w:rPr>
@@ -1412,15 +1511,21 @@
         <w:rPr>
           <w:lang w:val="en-US"/>
         </w:rPr>
-        <w:t>(What for effect has Continus delivery/deployment on the architecture)</w:t>
+        <w:t xml:space="preserve">What for effect has Continus delivery/deployment on </w:t>
+      </w:r>
+      <w:r>
+        <w:rPr>
+          <w:lang w:val="en-US"/>
+        </w:rPr>
+        <w:t>your software</w:t>
+      </w:r>
+      <w:r>
+        <w:rPr>
+          <w:lang w:val="en-US"/>
+        </w:rPr>
+        <w:t xml:space="preserve"> architecture</w:t>
       </w:r>
       <w:bookmarkEnd w:id="12"/>
-      <w:r>
-        <w:rPr>
-          <w:lang w:val="en-US"/>
-        </w:rPr>
-        <w:t xml:space="preserve"> </w:t>
-      </w:r>
     </w:p>
     <w:sectPr>
       <w:pgSz w:w="11906" w:h="16838"/>

</xml_diff>